<commit_message>
comments on emily's outcomes
</commit_message>
<xml_diff>
--- a/03-data-wrangling/post_evaluation/Module 3_TransformationTidyingWrangling_PostSurvey.docx
+++ b/03-data-wrangling/post_evaluation/Module 3_TransformationTidyingWrangling_PostSurvey.docx
@@ -1,6 +1,6 @@
 
 <file path=word/document.xml><?xml version="1.0" encoding="utf-8"?>
-<w:document xmlns:wpc="http://schemas.microsoft.com/office/word/2010/wordprocessingCanvas" xmlns:cx="http://schemas.microsoft.com/office/drawing/2014/chartex" xmlns:cx1="http://schemas.microsoft.com/office/drawing/2015/9/8/chartex" xmlns:cx2="http://schemas.microsoft.com/office/drawing/2015/10/21/chartex" xmlns:cx3="http://schemas.microsoft.com/office/drawing/2016/5/9/chartex" xmlns:cx4="http://schemas.microsoft.com/office/drawing/2016/5/10/chartex" xmlns:cx5="http://schemas.microsoft.com/office/drawing/2016/5/11/chartex" xmlns:cx6="http://schemas.microsoft.com/office/drawing/2016/5/12/chartex" xmlns:cx7="http://schemas.microsoft.com/office/drawing/2016/5/13/chartex" xmlns:cx8="http://schemas.microsoft.com/office/drawing/2016/5/14/chartex" xmlns:mc="http://schemas.openxmlformats.org/markup-compatibility/2006" xmlns:aink="http://schemas.microsoft.com/office/drawing/2016/ink" xmlns:am3d="http://schemas.microsoft.com/office/drawing/2017/model3d" xmlns:o="urn:schemas-microsoft-com:office:office" xmlns:r="http://schemas.openxmlformats.org/officeDocument/2006/relationships" xmlns:m="http://schemas.openxmlformats.org/officeDocument/2006/math" xmlns:v="urn:schemas-microsoft-com:vml" xmlns:wp14="http://schemas.microsoft.com/office/word/2010/wordprocessingDrawing" xmlns:wp="http://schemas.openxmlformats.org/drawingml/2006/wordprocessingDrawing" xmlns:w10="urn:schemas-microsoft-com:office:word" xmlns:w="http://schemas.openxmlformats.org/wordprocessingml/2006/main" xmlns:w14="http://schemas.microsoft.com/office/word/2010/wordml" xmlns:w15="http://schemas.microsoft.com/office/word/2012/wordml" xmlns:w16cex="http://schemas.microsoft.com/office/word/2018/wordml/cex" xmlns:w16cid="http://schemas.microsoft.com/office/word/2016/wordml/cid" xmlns:w16="http://schemas.microsoft.com/office/word/2018/wordml" xmlns:w16sdtdh="http://schemas.microsoft.com/office/word/2020/wordml/sdtdatahash" xmlns:w16se="http://schemas.microsoft.com/office/word/2015/wordml/symex" xmlns:wpg="http://schemas.microsoft.com/office/word/2010/wordprocessingGroup" xmlns:wpi="http://schemas.microsoft.com/office/word/2010/wordprocessingInk" xmlns:wne="http://schemas.microsoft.com/office/word/2006/wordml" xmlns:wps="http://schemas.microsoft.com/office/word/2010/wordprocessingShape" mc:Ignorable="w14 w15 w16se w16cid w16 w16cex w16sdtdh wp14">
+<w:document xmlns:wpc="http://schemas.microsoft.com/office/word/2010/wordprocessingCanvas" xmlns:cx="http://schemas.microsoft.com/office/drawing/2014/chartex" xmlns:cx1="http://schemas.microsoft.com/office/drawing/2015/9/8/chartex" xmlns:cx2="http://schemas.microsoft.com/office/drawing/2015/10/21/chartex" xmlns:cx3="http://schemas.microsoft.com/office/drawing/2016/5/9/chartex" xmlns:cx4="http://schemas.microsoft.com/office/drawing/2016/5/10/chartex" xmlns:cx5="http://schemas.microsoft.com/office/drawing/2016/5/11/chartex" xmlns:cx6="http://schemas.microsoft.com/office/drawing/2016/5/12/chartex" xmlns:cx7="http://schemas.microsoft.com/office/drawing/2016/5/13/chartex" xmlns:cx8="http://schemas.microsoft.com/office/drawing/2016/5/14/chartex" xmlns:mc="http://schemas.openxmlformats.org/markup-compatibility/2006" xmlns:aink="http://schemas.microsoft.com/office/drawing/2016/ink" xmlns:am3d="http://schemas.microsoft.com/office/drawing/2017/model3d" xmlns:o="urn:schemas-microsoft-com:office:office" xmlns:oel="http://schemas.microsoft.com/office/2019/extlst" xmlns:r="http://schemas.openxmlformats.org/officeDocument/2006/relationships" xmlns:m="http://schemas.openxmlformats.org/officeDocument/2006/math" xmlns:v="urn:schemas-microsoft-com:vml" xmlns:wp14="http://schemas.microsoft.com/office/word/2010/wordprocessingDrawing" xmlns:wp="http://schemas.openxmlformats.org/drawingml/2006/wordprocessingDrawing" xmlns:w10="urn:schemas-microsoft-com:office:word" xmlns:w="http://schemas.openxmlformats.org/wordprocessingml/2006/main" xmlns:w14="http://schemas.microsoft.com/office/word/2010/wordml" xmlns:w15="http://schemas.microsoft.com/office/word/2012/wordml" xmlns:w16cex="http://schemas.microsoft.com/office/word/2018/wordml/cex" xmlns:w16cid="http://schemas.microsoft.com/office/word/2016/wordml/cid" xmlns:w16="http://schemas.microsoft.com/office/word/2018/wordml" xmlns:w16sdtdh="http://schemas.microsoft.com/office/word/2020/wordml/sdtdatahash" xmlns:w16se="http://schemas.microsoft.com/office/word/2015/wordml/symex" xmlns:wpg="http://schemas.microsoft.com/office/word/2010/wordprocessingGroup" xmlns:wpi="http://schemas.microsoft.com/office/word/2010/wordprocessingInk" xmlns:wne="http://schemas.microsoft.com/office/word/2006/wordml" xmlns:wps="http://schemas.microsoft.com/office/word/2010/wordprocessingShape" mc:Ignorable="w14 w15 w16se w16cid w16 w16cex w16sdtdh wp14">
   <w:body>
     <w:p>
       <w:pPr>
@@ -12,7 +12,14 @@
         <w:rPr>
           <w:rFonts w:ascii="Arial" w:hAnsi="Arial" w:cs="Arial"/>
         </w:rPr>
-        <w:t>Module 3: Data Transformation, Tidying, and Wrangling</w:t>
+        <w:t xml:space="preserve">Module 3: </w:t>
+      </w:r>
+      <w:commentRangeStart w:id="0"/>
+      <w:r>
+        <w:rPr>
+          <w:rFonts w:ascii="Arial" w:hAnsi="Arial" w:cs="Arial"/>
+        </w:rPr>
+        <w:t>Data Transformation, Tidying, and Wrangling</w:t>
       </w:r>
     </w:p>
     <w:p>
@@ -26,6 +33,13 @@
           <w:rFonts w:ascii="Arial" w:hAnsi="Arial" w:cs="Arial"/>
         </w:rPr>
         <w:t>Outcomes</w:t>
+      </w:r>
+      <w:commentRangeEnd w:id="0"/>
+      <w:r>
+        <w:rPr>
+          <w:rStyle w:val="CommentReference"/>
+        </w:rPr>
+        <w:commentReference w:id="0"/>
       </w:r>
     </w:p>
     <w:p>
@@ -85,6 +99,7 @@
           <w:color w:val="333333"/>
         </w:rPr>
       </w:pPr>
+      <w:commentRangeStart w:id="1"/>
       <w:r>
         <w:rPr>
           <w:rFonts w:ascii="Arial" w:hAnsi="Arial" w:cs="Arial"/>
@@ -106,7 +121,22 @@
           <w:rFonts w:ascii="Arial" w:hAnsi="Arial" w:cs="Arial"/>
           <w:color w:val="333333"/>
         </w:rPr>
-        <w:t xml:space="preserve"> generate solutions for addressing them.</w:t>
+        <w:t xml:space="preserve"> generate solutions for addressing them</w:t>
+      </w:r>
+      <w:commentRangeEnd w:id="1"/>
+      <w:r>
+        <w:rPr>
+          <w:rStyle w:val="CommentReference"/>
+          <w:rFonts w:asciiTheme="minorHAnsi" w:eastAsiaTheme="minorHAnsi" w:hAnsiTheme="minorHAnsi" w:cstheme="minorBidi"/>
+        </w:rPr>
+        <w:commentReference w:id="1"/>
+      </w:r>
+      <w:r>
+        <w:rPr>
+          <w:rFonts w:ascii="Arial" w:hAnsi="Arial" w:cs="Arial"/>
+          <w:color w:val="333333"/>
+        </w:rPr>
+        <w:t>.</w:t>
       </w:r>
     </w:p>
     <w:p>
@@ -127,7 +157,64 @@
           <w:rFonts w:ascii="Arial" w:hAnsi="Arial" w:cs="Arial"/>
           <w:color w:val="333333"/>
         </w:rPr>
-        <w:t xml:space="preserve">Attendees will learn how to use several commands from the </w:t>
+        <w:t xml:space="preserve">Attendees will learn how to use </w:t>
+      </w:r>
+      <w:del w:id="2" w:author="Cavanaugh, Rob" w:date="2022-08-08T20:36:00Z">
+        <w:r>
+          <w:rPr>
+            <w:rFonts w:ascii="Arial" w:hAnsi="Arial" w:cs="Arial"/>
+            <w:color w:val="333333"/>
+          </w:rPr>
+          <w:delText xml:space="preserve">several </w:delText>
+        </w:r>
+      </w:del>
+      <w:ins w:id="3" w:author="Cavanaugh, Rob" w:date="2022-08-08T20:36:00Z">
+        <w:r>
+          <w:rPr>
+            <w:rFonts w:ascii="Arial" w:hAnsi="Arial" w:cs="Arial"/>
+            <w:color w:val="333333"/>
+          </w:rPr>
+          <w:t>core</w:t>
+        </w:r>
+        <w:r>
+          <w:rPr>
+            <w:rFonts w:ascii="Arial" w:hAnsi="Arial" w:cs="Arial"/>
+            <w:color w:val="333333"/>
+          </w:rPr>
+          <w:t xml:space="preserve"> </w:t>
+        </w:r>
+      </w:ins>
+      <w:del w:id="4" w:author="Cavanaugh, Rob" w:date="2022-08-08T20:36:00Z">
+        <w:r>
+          <w:rPr>
+            <w:rFonts w:ascii="Arial" w:hAnsi="Arial" w:cs="Arial"/>
+            <w:color w:val="333333"/>
+          </w:rPr>
+          <w:delText xml:space="preserve">commands </w:delText>
+        </w:r>
+      </w:del>
+      <w:ins w:id="5" w:author="Cavanaugh, Rob" w:date="2022-08-08T20:36:00Z">
+        <w:r>
+          <w:rPr>
+            <w:rFonts w:ascii="Arial" w:hAnsi="Arial" w:cs="Arial"/>
+            <w:color w:val="333333"/>
+          </w:rPr>
+          <w:t>functions</w:t>
+        </w:r>
+        <w:r>
+          <w:rPr>
+            <w:rFonts w:ascii="Arial" w:hAnsi="Arial" w:cs="Arial"/>
+            <w:color w:val="333333"/>
+          </w:rPr>
+          <w:t xml:space="preserve"> </w:t>
+        </w:r>
+      </w:ins>
+      <w:r>
+        <w:rPr>
+          <w:rFonts w:ascii="Arial" w:hAnsi="Arial" w:cs="Arial"/>
+          <w:color w:val="333333"/>
+        </w:rPr>
+        <w:t xml:space="preserve">from the </w:t>
       </w:r>
       <w:proofErr w:type="spellStart"/>
       <w:r>
@@ -143,7 +230,32 @@
           <w:rFonts w:ascii="Arial" w:hAnsi="Arial" w:cs="Arial"/>
           <w:color w:val="333333"/>
         </w:rPr>
-        <w:t xml:space="preserve"> library.</w:t>
+        <w:t xml:space="preserve"> </w:t>
+      </w:r>
+      <w:del w:id="6" w:author="Cavanaugh, Rob" w:date="2022-08-08T20:36:00Z">
+        <w:r>
+          <w:rPr>
+            <w:rFonts w:ascii="Arial" w:hAnsi="Arial" w:cs="Arial"/>
+            <w:color w:val="333333"/>
+          </w:rPr>
+          <w:delText>library</w:delText>
+        </w:r>
+      </w:del>
+      <w:ins w:id="7" w:author="Cavanaugh, Rob" w:date="2022-08-08T20:36:00Z">
+        <w:r>
+          <w:rPr>
+            <w:rFonts w:ascii="Arial" w:hAnsi="Arial" w:cs="Arial"/>
+            <w:color w:val="333333"/>
+          </w:rPr>
+          <w:t>packages</w:t>
+        </w:r>
+      </w:ins>
+      <w:r>
+        <w:rPr>
+          <w:rFonts w:ascii="Arial" w:hAnsi="Arial" w:cs="Arial"/>
+          <w:color w:val="333333"/>
+        </w:rPr>
+        <w:t>.</w:t>
       </w:r>
     </w:p>
     <w:p>
@@ -156,15 +268,38 @@
         <w:spacing w:before="0" w:beforeAutospacing="0" w:after="150" w:afterAutospacing="0"/>
         <w:rPr>
           <w:rFonts w:ascii="Arial" w:hAnsi="Arial" w:cs="Arial"/>
-          <w:color w:val="333333"/>
-        </w:rPr>
-      </w:pPr>
-      <w:r>
-        <w:rPr>
-          <w:rFonts w:ascii="Arial" w:hAnsi="Arial" w:cs="Arial"/>
-          <w:color w:val="333333"/>
+          <w:strike/>
+          <w:color w:val="333333"/>
+          <w:rPrChange w:id="8" w:author="Cavanaugh, Rob" w:date="2022-08-08T20:36:00Z">
+            <w:rPr>
+              <w:rFonts w:ascii="Arial" w:hAnsi="Arial" w:cs="Arial"/>
+              <w:color w:val="333333"/>
+            </w:rPr>
+          </w:rPrChange>
+        </w:rPr>
+      </w:pPr>
+      <w:commentRangeStart w:id="9"/>
+      <w:r>
+        <w:rPr>
+          <w:rFonts w:ascii="Arial" w:hAnsi="Arial" w:cs="Arial"/>
+          <w:strike/>
+          <w:color w:val="333333"/>
+          <w:rPrChange w:id="10" w:author="Cavanaugh, Rob" w:date="2022-08-08T20:36:00Z">
+            <w:rPr>
+              <w:rFonts w:ascii="Arial" w:hAnsi="Arial" w:cs="Arial"/>
+              <w:color w:val="333333"/>
+            </w:rPr>
+          </w:rPrChange>
         </w:rPr>
         <w:t>When given example data, attendees will implement basic R commands learned in previous lessons of this workshop.</w:t>
+      </w:r>
+      <w:commentRangeEnd w:id="9"/>
+      <w:r>
+        <w:rPr>
+          <w:rStyle w:val="CommentReference"/>
+          <w:rFonts w:asciiTheme="minorHAnsi" w:eastAsiaTheme="minorHAnsi" w:hAnsiTheme="minorHAnsi" w:cstheme="minorBidi"/>
+        </w:rPr>
+        <w:commentReference w:id="9"/>
       </w:r>
     </w:p>
     <w:p>
@@ -180,6 +315,7 @@
           <w:color w:val="333333"/>
         </w:rPr>
       </w:pPr>
+      <w:commentRangeStart w:id="11"/>
       <w:r>
         <w:rPr>
           <w:rFonts w:ascii="Arial" w:hAnsi="Arial" w:cs="Arial"/>
@@ -221,6 +357,14 @@
           <w:color w:val="333333"/>
         </w:rPr>
         <w:t>based commands to transform the data into a ready-to-analyze set.</w:t>
+      </w:r>
+      <w:commentRangeEnd w:id="11"/>
+      <w:r>
+        <w:rPr>
+          <w:rStyle w:val="CommentReference"/>
+          <w:rFonts w:asciiTheme="minorHAnsi" w:eastAsiaTheme="minorHAnsi" w:hAnsiTheme="minorHAnsi" w:cstheme="minorBidi"/>
+        </w:rPr>
+        <w:commentReference w:id="11"/>
       </w:r>
     </w:p>
     <w:p>
@@ -241,7 +385,23 @@
           <w:rFonts w:ascii="Arial" w:hAnsi="Arial" w:cs="Arial"/>
           <w:color w:val="333333"/>
         </w:rPr>
-        <w:t>When given example raw data set, attendees will independently generate solutions to specific problems focused on data tidying, cleansing, and transformation.</w:t>
+        <w:t xml:space="preserve">When given example raw data set, attendees will </w:t>
+      </w:r>
+      <w:del w:id="12" w:author="Cavanaugh, Rob" w:date="2022-08-08T20:43:00Z">
+        <w:r>
+          <w:rPr>
+            <w:rFonts w:ascii="Arial" w:hAnsi="Arial" w:cs="Arial"/>
+            <w:color w:val="333333"/>
+          </w:rPr>
+          <w:delText xml:space="preserve">independently </w:delText>
+        </w:r>
+      </w:del>
+      <w:r>
+        <w:rPr>
+          <w:rFonts w:ascii="Arial" w:hAnsi="Arial" w:cs="Arial"/>
+          <w:color w:val="333333"/>
+        </w:rPr>
+        <w:t>generate solutions to specific problems focused on data tidying, cleansing, and transformation.</w:t>
       </w:r>
     </w:p>
     <w:p>
@@ -359,12 +519,20 @@
           <w:rFonts w:ascii="Arial" w:hAnsi="Arial" w:cs="Arial"/>
         </w:rPr>
       </w:pPr>
+      <w:commentRangeStart w:id="13"/>
       <w:r>
         <w:rPr>
           <w:rFonts w:ascii="Arial" w:hAnsi="Arial" w:cs="Arial"/>
         </w:rPr>
         <w:t xml:space="preserve">How well are you able to list examples of errors and architectural flaws that may be found within a data set, and reason why those flaws may impede the analytic process? </w:t>
       </w:r>
+      <w:commentRangeEnd w:id="13"/>
+      <w:r>
+        <w:rPr>
+          <w:rStyle w:val="CommentReference"/>
+        </w:rPr>
+        <w:commentReference w:id="13"/>
+      </w:r>
       <w:r>
         <w:rPr>
           <w:rFonts w:ascii="Arial" w:hAnsi="Arial" w:cs="Arial"/>
@@ -376,11 +544,6 @@
           <w:rFonts w:ascii="Arial" w:hAnsi="Arial" w:cs="Arial"/>
         </w:rPr>
         <w:br/>
-      </w:r>
-      <w:r>
-        <w:rPr>
-          <w:rFonts w:ascii="Arial" w:hAnsi="Arial" w:cs="Arial"/>
-        </w:rPr>
         <w:t>Not at all</w:t>
       </w:r>
       <w:r>
@@ -439,7 +602,35 @@
         <w:rPr>
           <w:rFonts w:ascii="Arial" w:hAnsi="Arial" w:cs="Arial"/>
         </w:rPr>
-        <w:t xml:space="preserve">How confident are you in using commands from the </w:t>
+        <w:t xml:space="preserve">How confident are you in using </w:t>
+      </w:r>
+      <w:del w:id="14" w:author="Cavanaugh, Rob" w:date="2022-08-08T20:42:00Z">
+        <w:r>
+          <w:rPr>
+            <w:rFonts w:ascii="Arial" w:hAnsi="Arial" w:cs="Arial"/>
+          </w:rPr>
+          <w:delText xml:space="preserve">commands </w:delText>
+        </w:r>
+      </w:del>
+      <w:ins w:id="15" w:author="Cavanaugh, Rob" w:date="2022-08-08T20:42:00Z">
+        <w:r>
+          <w:rPr>
+            <w:rFonts w:ascii="Arial" w:hAnsi="Arial" w:cs="Arial"/>
+          </w:rPr>
+          <w:t>core functions</w:t>
+        </w:r>
+        <w:r>
+          <w:rPr>
+            <w:rFonts w:ascii="Arial" w:hAnsi="Arial" w:cs="Arial"/>
+          </w:rPr>
+          <w:t xml:space="preserve"> </w:t>
+        </w:r>
+      </w:ins>
+      <w:r>
+        <w:rPr>
+          <w:rFonts w:ascii="Arial" w:hAnsi="Arial" w:cs="Arial"/>
+        </w:rPr>
+        <w:t xml:space="preserve">from the </w:t>
       </w:r>
       <w:proofErr w:type="spellStart"/>
       <w:r>
@@ -453,7 +644,29 @@
         <w:rPr>
           <w:rFonts w:ascii="Arial" w:hAnsi="Arial" w:cs="Arial"/>
         </w:rPr>
-        <w:t xml:space="preserve"> mega-library?</w:t>
+        <w:t xml:space="preserve"> </w:t>
+      </w:r>
+      <w:del w:id="16" w:author="Cavanaugh, Rob" w:date="2022-08-08T20:42:00Z">
+        <w:r>
+          <w:rPr>
+            <w:rFonts w:ascii="Arial" w:hAnsi="Arial" w:cs="Arial"/>
+          </w:rPr>
+          <w:delText>mega-library</w:delText>
+        </w:r>
+      </w:del>
+      <w:ins w:id="17" w:author="Cavanaugh, Rob" w:date="2022-08-08T20:42:00Z">
+        <w:r>
+          <w:rPr>
+            <w:rFonts w:ascii="Arial" w:hAnsi="Arial" w:cs="Arial"/>
+          </w:rPr>
+          <w:t>packages</w:t>
+        </w:r>
+      </w:ins>
+      <w:r>
+        <w:rPr>
+          <w:rFonts w:ascii="Arial" w:hAnsi="Arial" w:cs="Arial"/>
+        </w:rPr>
+        <w:t>?</w:t>
       </w:r>
       <w:r>
         <w:rPr>
@@ -466,11 +679,6 @@
           <w:rFonts w:ascii="Arial" w:hAnsi="Arial" w:cs="Arial"/>
         </w:rPr>
         <w:br/>
-      </w:r>
-      <w:r>
-        <w:rPr>
-          <w:rFonts w:ascii="Arial" w:hAnsi="Arial" w:cs="Arial"/>
-        </w:rPr>
         <w:t>Not at all</w:t>
       </w:r>
       <w:r>
@@ -492,26 +700,14 @@
           <w:rFonts w:ascii="Arial" w:hAnsi="Arial" w:cs="Arial"/>
         </w:rPr>
         <w:tab/>
-        <w:t xml:space="preserve">Fairly </w:t>
-      </w:r>
-      <w:r>
-        <w:rPr>
-          <w:rFonts w:ascii="Arial" w:hAnsi="Arial" w:cs="Arial"/>
-        </w:rPr>
-        <w:t>confident</w:t>
-      </w:r>
-      <w:r>
-        <w:rPr>
-          <w:rFonts w:ascii="Arial" w:hAnsi="Arial" w:cs="Arial"/>
-        </w:rPr>
-        <w:tab/>
-        <w:t xml:space="preserve">Very </w:t>
-      </w:r>
-      <w:r>
-        <w:rPr>
-          <w:rFonts w:ascii="Arial" w:hAnsi="Arial" w:cs="Arial"/>
-        </w:rPr>
-        <w:t>confident</w:t>
+        <w:t>Fairly confident</w:t>
+      </w:r>
+      <w:r>
+        <w:rPr>
+          <w:rFonts w:ascii="Arial" w:hAnsi="Arial" w:cs="Arial"/>
+        </w:rPr>
+        <w:tab/>
+        <w:t>Very confident</w:t>
       </w:r>
       <w:r>
         <w:rPr>
@@ -537,6 +733,7 @@
           <w:rFonts w:ascii="Arial" w:hAnsi="Arial" w:cs="Arial"/>
         </w:rPr>
       </w:pPr>
+      <w:commentRangeStart w:id="18"/>
       <w:r>
         <w:rPr>
           <w:rFonts w:ascii="Arial" w:hAnsi="Arial" w:cs="Arial"/>
@@ -554,11 +751,6 @@
           <w:rFonts w:ascii="Arial" w:hAnsi="Arial" w:cs="Arial"/>
         </w:rPr>
         <w:br/>
-      </w:r>
-      <w:r>
-        <w:rPr>
-          <w:rFonts w:ascii="Arial" w:hAnsi="Arial" w:cs="Arial"/>
-        </w:rPr>
         <w:t>Not at all</w:t>
       </w:r>
       <w:r>
@@ -600,6 +792,13 @@
           <w:rFonts w:ascii="Arial" w:hAnsi="Arial" w:cs="Arial"/>
         </w:rPr>
         <w:br/>
+      </w:r>
+      <w:commentRangeEnd w:id="18"/>
+      <w:r>
+        <w:rPr>
+          <w:rStyle w:val="CommentReference"/>
+        </w:rPr>
+        <w:commentReference w:id="18"/>
       </w:r>
     </w:p>
     <w:p>
@@ -931,8 +1130,148 @@
 </w:document>
 </file>
 
+<file path=word/comments.xml><?xml version="1.0" encoding="utf-8"?>
+<w:comments xmlns:wpc="http://schemas.microsoft.com/office/word/2010/wordprocessingCanvas" xmlns:cx="http://schemas.microsoft.com/office/drawing/2014/chartex" xmlns:cx1="http://schemas.microsoft.com/office/drawing/2015/9/8/chartex" xmlns:cx2="http://schemas.microsoft.com/office/drawing/2015/10/21/chartex" xmlns:cx3="http://schemas.microsoft.com/office/drawing/2016/5/9/chartex" xmlns:cx4="http://schemas.microsoft.com/office/drawing/2016/5/10/chartex" xmlns:cx5="http://schemas.microsoft.com/office/drawing/2016/5/11/chartex" xmlns:cx6="http://schemas.microsoft.com/office/drawing/2016/5/12/chartex" xmlns:cx7="http://schemas.microsoft.com/office/drawing/2016/5/13/chartex" xmlns:cx8="http://schemas.microsoft.com/office/drawing/2016/5/14/chartex" xmlns:mc="http://schemas.openxmlformats.org/markup-compatibility/2006" xmlns:aink="http://schemas.microsoft.com/office/drawing/2016/ink" xmlns:am3d="http://schemas.microsoft.com/office/drawing/2017/model3d" xmlns:o="urn:schemas-microsoft-com:office:office" xmlns:oel="http://schemas.microsoft.com/office/2019/extlst" xmlns:r="http://schemas.openxmlformats.org/officeDocument/2006/relationships" xmlns:m="http://schemas.openxmlformats.org/officeDocument/2006/math" xmlns:v="urn:schemas-microsoft-com:vml" xmlns:wp14="http://schemas.microsoft.com/office/word/2010/wordprocessingDrawing" xmlns:wp="http://schemas.openxmlformats.org/drawingml/2006/wordprocessingDrawing" xmlns:w10="urn:schemas-microsoft-com:office:word" xmlns:w="http://schemas.openxmlformats.org/wordprocessingml/2006/main" xmlns:w14="http://schemas.microsoft.com/office/word/2010/wordml" xmlns:w15="http://schemas.microsoft.com/office/word/2012/wordml" xmlns:w16cex="http://schemas.microsoft.com/office/word/2018/wordml/cex" xmlns:w16cid="http://schemas.microsoft.com/office/word/2016/wordml/cid" xmlns:w16="http://schemas.microsoft.com/office/word/2018/wordml" xmlns:w16sdtdh="http://schemas.microsoft.com/office/word/2020/wordml/sdtdatahash" xmlns:w16se="http://schemas.microsoft.com/office/word/2015/wordml/symex" xmlns:wpg="http://schemas.microsoft.com/office/word/2010/wordprocessingGroup" xmlns:wpi="http://schemas.microsoft.com/office/word/2010/wordprocessingInk" xmlns:wne="http://schemas.microsoft.com/office/word/2006/wordml" xmlns:wps="http://schemas.microsoft.com/office/word/2010/wordprocessingShape" mc:Ignorable="w14 w15 w16se w16cid w16 w16cex w16sdtdh wp14">
+  <w:comment w:id="0" w:author="Cavanaugh, Rob" w:date="2022-08-08T20:42:00Z" w:initials="CR">
+    <w:p>
+      <w:r>
+        <w:rPr>
+          <w:rStyle w:val="CommentReference"/>
+        </w:rPr>
+        <w:annotationRef/>
+      </w:r>
+      <w:r>
+        <w:rPr>
+          <w:sz w:val="20"/>
+          <w:szCs w:val="20"/>
+        </w:rPr>
+        <w:t xml:space="preserve">Emily - my suggestion is to just go with 1, 3, maybe 4, and 6. </w:t>
+      </w:r>
+    </w:p>
+  </w:comment>
+  <w:comment w:id="1" w:author="Cavanaugh, Rob" w:date="2022-08-08T20:37:00Z" w:initials="CR">
+    <w:p>
+      <w:r>
+        <w:rPr>
+          <w:rStyle w:val="CommentReference"/>
+        </w:rPr>
+        <w:annotationRef/>
+      </w:r>
+      <w:r>
+        <w:rPr>
+          <w:sz w:val="20"/>
+          <w:szCs w:val="20"/>
+        </w:rPr>
+        <w:t>This seems very similar to #1 to me - just more specific</w:t>
+      </w:r>
+    </w:p>
+  </w:comment>
+  <w:comment w:id="9" w:author="Cavanaugh, Rob" w:date="2022-08-08T20:37:00Z" w:initials="CR">
+    <w:p>
+      <w:r>
+        <w:rPr>
+          <w:rStyle w:val="CommentReference"/>
+        </w:rPr>
+        <w:annotationRef/>
+      </w:r>
+      <w:r>
+        <w:rPr>
+          <w:sz w:val="20"/>
+          <w:szCs w:val="20"/>
+        </w:rPr>
+        <w:t>I think we can delete - since it focuses on the prior section</w:t>
+      </w:r>
+    </w:p>
+  </w:comment>
+  <w:comment w:id="11" w:author="Cavanaugh, Rob" w:date="2022-08-08T20:37:00Z" w:initials="CR">
+    <w:p>
+      <w:r>
+        <w:rPr>
+          <w:rStyle w:val="CommentReference"/>
+        </w:rPr>
+        <w:annotationRef/>
+      </w:r>
+      <w:r>
+        <w:rPr>
+          <w:sz w:val="20"/>
+          <w:szCs w:val="20"/>
+        </w:rPr>
+        <w:t>Similar to #2?</w:t>
+      </w:r>
+    </w:p>
+  </w:comment>
+  <w:comment w:id="13" w:author="Cavanaugh, Rob" w:date="2022-08-08T20:43:00Z" w:initials="CR">
+    <w:p>
+      <w:r>
+        <w:rPr>
+          <w:rStyle w:val="CommentReference"/>
+        </w:rPr>
+        <w:annotationRef/>
+      </w:r>
+      <w:r>
+        <w:rPr>
+          <w:sz w:val="20"/>
+          <w:szCs w:val="20"/>
+        </w:rPr>
+        <w:t>Would delete</w:t>
+      </w:r>
+    </w:p>
+  </w:comment>
+  <w:comment w:id="18" w:author="Cavanaugh, Rob" w:date="2022-08-08T20:43:00Z" w:initials="CR">
+    <w:p>
+      <w:r>
+        <w:rPr>
+          <w:rStyle w:val="CommentReference"/>
+        </w:rPr>
+        <w:annotationRef/>
+      </w:r>
+      <w:r>
+        <w:rPr>
+          <w:sz w:val="20"/>
+          <w:szCs w:val="20"/>
+        </w:rPr>
+        <w:t>Would delete</w:t>
+      </w:r>
+    </w:p>
+  </w:comment>
+</w:comments>
+</file>
+
+<file path=word/commentsExtended.xml><?xml version="1.0" encoding="utf-8"?>
+<w15:commentsEx xmlns:wpc="http://schemas.microsoft.com/office/word/2010/wordprocessingCanvas" xmlns:cx="http://schemas.microsoft.com/office/drawing/2014/chartex" xmlns:cx1="http://schemas.microsoft.com/office/drawing/2015/9/8/chartex" xmlns:cx2="http://schemas.microsoft.com/office/drawing/2015/10/21/chartex" xmlns:cx3="http://schemas.microsoft.com/office/drawing/2016/5/9/chartex" xmlns:cx4="http://schemas.microsoft.com/office/drawing/2016/5/10/chartex" xmlns:cx5="http://schemas.microsoft.com/office/drawing/2016/5/11/chartex" xmlns:cx6="http://schemas.microsoft.com/office/drawing/2016/5/12/chartex" xmlns:cx7="http://schemas.microsoft.com/office/drawing/2016/5/13/chartex" xmlns:cx8="http://schemas.microsoft.com/office/drawing/2016/5/14/chartex" xmlns:mc="http://schemas.openxmlformats.org/markup-compatibility/2006" xmlns:aink="http://schemas.microsoft.com/office/drawing/2016/ink" xmlns:am3d="http://schemas.microsoft.com/office/drawing/2017/model3d" xmlns:o="urn:schemas-microsoft-com:office:office" xmlns:oel="http://schemas.microsoft.com/office/2019/extlst" xmlns:r="http://schemas.openxmlformats.org/officeDocument/2006/relationships" xmlns:m="http://schemas.openxmlformats.org/officeDocument/2006/math" xmlns:v="urn:schemas-microsoft-com:vml" xmlns:wp14="http://schemas.microsoft.com/office/word/2010/wordprocessingDrawing" xmlns:wp="http://schemas.openxmlformats.org/drawingml/2006/wordprocessingDrawing" xmlns:w10="urn:schemas-microsoft-com:office:word" xmlns:w="http://schemas.openxmlformats.org/wordprocessingml/2006/main" xmlns:w14="http://schemas.microsoft.com/office/word/2010/wordml" xmlns:w15="http://schemas.microsoft.com/office/word/2012/wordml" xmlns:w16cex="http://schemas.microsoft.com/office/word/2018/wordml/cex" xmlns:w16cid="http://schemas.microsoft.com/office/word/2016/wordml/cid" xmlns:w16="http://schemas.microsoft.com/office/word/2018/wordml" xmlns:w16sdtdh="http://schemas.microsoft.com/office/word/2020/wordml/sdtdatahash" xmlns:w16se="http://schemas.microsoft.com/office/word/2015/wordml/symex" xmlns:wpg="http://schemas.microsoft.com/office/word/2010/wordprocessingGroup" xmlns:wpi="http://schemas.microsoft.com/office/word/2010/wordprocessingInk" xmlns:wne="http://schemas.microsoft.com/office/word/2006/wordml" xmlns:wps="http://schemas.microsoft.com/office/word/2010/wordprocessingShape" mc:Ignorable="w14 w15 w16se w16cid w16 w16cex w16sdtdh wp14">
+  <w15:commentEx w15:paraId="1E2B1897" w15:done="0"/>
+  <w15:commentEx w15:paraId="0A4D16CC" w15:done="0"/>
+  <w15:commentEx w15:paraId="46EB9211" w15:done="0"/>
+  <w15:commentEx w15:paraId="5F2787CE" w15:done="0"/>
+  <w15:commentEx w15:paraId="361AC102" w15:done="0"/>
+  <w15:commentEx w15:paraId="745A7706" w15:done="0"/>
+</w15:commentsEx>
+</file>
+
+<file path=word/commentsExtensible.xml><?xml version="1.0" encoding="utf-8"?>
+<w16cex:commentsExtensible xmlns:wpc="http://schemas.microsoft.com/office/word/2010/wordprocessingCanvas" xmlns:cx="http://schemas.microsoft.com/office/drawing/2014/chartex" xmlns:cx1="http://schemas.microsoft.com/office/drawing/2015/9/8/chartex" xmlns:cx2="http://schemas.microsoft.com/office/drawing/2015/10/21/chartex" xmlns:cx3="http://schemas.microsoft.com/office/drawing/2016/5/9/chartex" xmlns:cx4="http://schemas.microsoft.com/office/drawing/2016/5/10/chartex" xmlns:cx5="http://schemas.microsoft.com/office/drawing/2016/5/11/chartex" xmlns:cx6="http://schemas.microsoft.com/office/drawing/2016/5/12/chartex" xmlns:cx7="http://schemas.microsoft.com/office/drawing/2016/5/13/chartex" xmlns:cx8="http://schemas.microsoft.com/office/drawing/2016/5/14/chartex" xmlns:mc="http://schemas.openxmlformats.org/markup-compatibility/2006" xmlns:aink="http://schemas.microsoft.com/office/drawing/2016/ink" xmlns:am3d="http://schemas.microsoft.com/office/drawing/2017/model3d" xmlns:o="urn:schemas-microsoft-com:office:office" xmlns:oel="http://schemas.microsoft.com/office/2019/extlst" xmlns:r="http://schemas.openxmlformats.org/officeDocument/2006/relationships" xmlns:m="http://schemas.openxmlformats.org/officeDocument/2006/math" xmlns:v="urn:schemas-microsoft-com:vml" xmlns:wp14="http://schemas.microsoft.com/office/word/2010/wordprocessingDrawing" xmlns:wp="http://schemas.openxmlformats.org/drawingml/2006/wordprocessingDrawing" xmlns:w10="urn:schemas-microsoft-com:office:word" xmlns:w="http://schemas.openxmlformats.org/wordprocessingml/2006/main" xmlns:w14="http://schemas.microsoft.com/office/word/2010/wordml" xmlns:w15="http://schemas.microsoft.com/office/word/2012/wordml" xmlns:w16cex="http://schemas.microsoft.com/office/word/2018/wordml/cex" xmlns:w16cid="http://schemas.microsoft.com/office/word/2016/wordml/cid" xmlns:w16="http://schemas.microsoft.com/office/word/2018/wordml" xmlns:w16sdtdh="http://schemas.microsoft.com/office/word/2020/wordml/sdtdatahash" xmlns:w16se="http://schemas.microsoft.com/office/word/2015/wordml/symex" xmlns:wpg="http://schemas.microsoft.com/office/word/2010/wordprocessingGroup" xmlns:wpi="http://schemas.microsoft.com/office/word/2010/wordprocessingInk" xmlns:wne="http://schemas.microsoft.com/office/word/2006/wordml" xmlns:wps="http://schemas.microsoft.com/office/word/2010/wordprocessingShape" mc:Ignorable="w14 w15 w16se w16cid w16 w16cex w16sdtdh wp14">
+  <w16cex:commentExtensible w16cex:durableId="269BF3B1" w16cex:dateUtc="2022-08-09T00:42:00Z"/>
+  <w16cex:commentExtensible w16cex:durableId="269BF26F" w16cex:dateUtc="2022-08-09T00:37:00Z"/>
+  <w16cex:commentExtensible w16cex:durableId="269BF286" w16cex:dateUtc="2022-08-09T00:37:00Z"/>
+  <w16cex:commentExtensible w16cex:durableId="269BF29C" w16cex:dateUtc="2022-08-09T00:37:00Z"/>
+  <w16cex:commentExtensible w16cex:durableId="269BF3FA" w16cex:dateUtc="2022-08-09T00:43:00Z"/>
+  <w16cex:commentExtensible w16cex:durableId="269BF40D" w16cex:dateUtc="2022-08-09T00:43:00Z"/>
+</w16cex:commentsExtensible>
+</file>
+
+<file path=word/commentsIds.xml><?xml version="1.0" encoding="utf-8"?>
+<w16cid:commentsIds xmlns:wpc="http://schemas.microsoft.com/office/word/2010/wordprocessingCanvas" xmlns:cx="http://schemas.microsoft.com/office/drawing/2014/chartex" xmlns:cx1="http://schemas.microsoft.com/office/drawing/2015/9/8/chartex" xmlns:cx2="http://schemas.microsoft.com/office/drawing/2015/10/21/chartex" xmlns:cx3="http://schemas.microsoft.com/office/drawing/2016/5/9/chartex" xmlns:cx4="http://schemas.microsoft.com/office/drawing/2016/5/10/chartex" xmlns:cx5="http://schemas.microsoft.com/office/drawing/2016/5/11/chartex" xmlns:cx6="http://schemas.microsoft.com/office/drawing/2016/5/12/chartex" xmlns:cx7="http://schemas.microsoft.com/office/drawing/2016/5/13/chartex" xmlns:cx8="http://schemas.microsoft.com/office/drawing/2016/5/14/chartex" xmlns:mc="http://schemas.openxmlformats.org/markup-compatibility/2006" xmlns:aink="http://schemas.microsoft.com/office/drawing/2016/ink" xmlns:am3d="http://schemas.microsoft.com/office/drawing/2017/model3d" xmlns:o="urn:schemas-microsoft-com:office:office" xmlns:oel="http://schemas.microsoft.com/office/2019/extlst" xmlns:r="http://schemas.openxmlformats.org/officeDocument/2006/relationships" xmlns:m="http://schemas.openxmlformats.org/officeDocument/2006/math" xmlns:v="urn:schemas-microsoft-com:vml" xmlns:wp14="http://schemas.microsoft.com/office/word/2010/wordprocessingDrawing" xmlns:wp="http://schemas.openxmlformats.org/drawingml/2006/wordprocessingDrawing" xmlns:w10="urn:schemas-microsoft-com:office:word" xmlns:w="http://schemas.openxmlformats.org/wordprocessingml/2006/main" xmlns:w14="http://schemas.microsoft.com/office/word/2010/wordml" xmlns:w15="http://schemas.microsoft.com/office/word/2012/wordml" xmlns:w16cex="http://schemas.microsoft.com/office/word/2018/wordml/cex" xmlns:w16cid="http://schemas.microsoft.com/office/word/2016/wordml/cid" xmlns:w16="http://schemas.microsoft.com/office/word/2018/wordml" xmlns:w16sdtdh="http://schemas.microsoft.com/office/word/2020/wordml/sdtdatahash" xmlns:w16se="http://schemas.microsoft.com/office/word/2015/wordml/symex" xmlns:wpg="http://schemas.microsoft.com/office/word/2010/wordprocessingGroup" xmlns:wpi="http://schemas.microsoft.com/office/word/2010/wordprocessingInk" xmlns:wne="http://schemas.microsoft.com/office/word/2006/wordml" xmlns:wps="http://schemas.microsoft.com/office/word/2010/wordprocessingShape" mc:Ignorable="w14 w15 w16se w16cid w16 w16cex w16sdtdh wp14">
+  <w16cid:commentId w16cid:paraId="1E2B1897" w16cid:durableId="269BF3B1"/>
+  <w16cid:commentId w16cid:paraId="0A4D16CC" w16cid:durableId="269BF26F"/>
+  <w16cid:commentId w16cid:paraId="46EB9211" w16cid:durableId="269BF286"/>
+  <w16cid:commentId w16cid:paraId="5F2787CE" w16cid:durableId="269BF29C"/>
+  <w16cid:commentId w16cid:paraId="361AC102" w16cid:durableId="269BF3FA"/>
+  <w16cid:commentId w16cid:paraId="745A7706" w16cid:durableId="269BF40D"/>
+</w16cid:commentsIds>
+</file>
+
 <file path=word/numbering.xml><?xml version="1.0" encoding="utf-8"?>
-<w:numbering xmlns:wpc="http://schemas.microsoft.com/office/word/2010/wordprocessingCanvas" xmlns:cx="http://schemas.microsoft.com/office/drawing/2014/chartex" xmlns:cx1="http://schemas.microsoft.com/office/drawing/2015/9/8/chartex" xmlns:cx2="http://schemas.microsoft.com/office/drawing/2015/10/21/chartex" xmlns:cx3="http://schemas.microsoft.com/office/drawing/2016/5/9/chartex" xmlns:cx4="http://schemas.microsoft.com/office/drawing/2016/5/10/chartex" xmlns:cx5="http://schemas.microsoft.com/office/drawing/2016/5/11/chartex" xmlns:cx6="http://schemas.microsoft.com/office/drawing/2016/5/12/chartex" xmlns:cx7="http://schemas.microsoft.com/office/drawing/2016/5/13/chartex" xmlns:cx8="http://schemas.microsoft.com/office/drawing/2016/5/14/chartex" xmlns:mc="http://schemas.openxmlformats.org/markup-compatibility/2006" xmlns:aink="http://schemas.microsoft.com/office/drawing/2016/ink" xmlns:am3d="http://schemas.microsoft.com/office/drawing/2017/model3d" xmlns:o="urn:schemas-microsoft-com:office:office" xmlns:r="http://schemas.openxmlformats.org/officeDocument/2006/relationships" xmlns:m="http://schemas.openxmlformats.org/officeDocument/2006/math" xmlns:v="urn:schemas-microsoft-com:vml" xmlns:wp14="http://schemas.microsoft.com/office/word/2010/wordprocessingDrawing" xmlns:wp="http://schemas.openxmlformats.org/drawingml/2006/wordprocessingDrawing" xmlns:w10="urn:schemas-microsoft-com:office:word" xmlns:w="http://schemas.openxmlformats.org/wordprocessingml/2006/main" xmlns:w14="http://schemas.microsoft.com/office/word/2010/wordml" xmlns:w15="http://schemas.microsoft.com/office/word/2012/wordml" xmlns:w16cex="http://schemas.microsoft.com/office/word/2018/wordml/cex" xmlns:w16cid="http://schemas.microsoft.com/office/word/2016/wordml/cid" xmlns:w16="http://schemas.microsoft.com/office/word/2018/wordml" xmlns:w16sdtdh="http://schemas.microsoft.com/office/word/2020/wordml/sdtdatahash" xmlns:w16se="http://schemas.microsoft.com/office/word/2015/wordml/symex" xmlns:wpg="http://schemas.microsoft.com/office/word/2010/wordprocessingGroup" xmlns:wpi="http://schemas.microsoft.com/office/word/2010/wordprocessingInk" xmlns:wne="http://schemas.microsoft.com/office/word/2006/wordml" xmlns:wps="http://schemas.microsoft.com/office/word/2010/wordprocessingShape" mc:Ignorable="w14 w15 w16se w16cid w16 w16cex w16sdtdh wp14">
+<w:numbering xmlns:wpc="http://schemas.microsoft.com/office/word/2010/wordprocessingCanvas" xmlns:cx="http://schemas.microsoft.com/office/drawing/2014/chartex" xmlns:cx1="http://schemas.microsoft.com/office/drawing/2015/9/8/chartex" xmlns:cx2="http://schemas.microsoft.com/office/drawing/2015/10/21/chartex" xmlns:cx3="http://schemas.microsoft.com/office/drawing/2016/5/9/chartex" xmlns:cx4="http://schemas.microsoft.com/office/drawing/2016/5/10/chartex" xmlns:cx5="http://schemas.microsoft.com/office/drawing/2016/5/11/chartex" xmlns:cx6="http://schemas.microsoft.com/office/drawing/2016/5/12/chartex" xmlns:cx7="http://schemas.microsoft.com/office/drawing/2016/5/13/chartex" xmlns:cx8="http://schemas.microsoft.com/office/drawing/2016/5/14/chartex" xmlns:mc="http://schemas.openxmlformats.org/markup-compatibility/2006" xmlns:aink="http://schemas.microsoft.com/office/drawing/2016/ink" xmlns:am3d="http://schemas.microsoft.com/office/drawing/2017/model3d" xmlns:o="urn:schemas-microsoft-com:office:office" xmlns:oel="http://schemas.microsoft.com/office/2019/extlst" xmlns:r="http://schemas.openxmlformats.org/officeDocument/2006/relationships" xmlns:m="http://schemas.openxmlformats.org/officeDocument/2006/math" xmlns:v="urn:schemas-microsoft-com:vml" xmlns:wp14="http://schemas.microsoft.com/office/word/2010/wordprocessingDrawing" xmlns:wp="http://schemas.openxmlformats.org/drawingml/2006/wordprocessingDrawing" xmlns:w10="urn:schemas-microsoft-com:office:word" xmlns:w="http://schemas.openxmlformats.org/wordprocessingml/2006/main" xmlns:w14="http://schemas.microsoft.com/office/word/2010/wordml" xmlns:w15="http://schemas.microsoft.com/office/word/2012/wordml" xmlns:w16cex="http://schemas.microsoft.com/office/word/2018/wordml/cex" xmlns:w16cid="http://schemas.microsoft.com/office/word/2016/wordml/cid" xmlns:w16="http://schemas.microsoft.com/office/word/2018/wordml" xmlns:w16sdtdh="http://schemas.microsoft.com/office/word/2020/wordml/sdtdatahash" xmlns:w16se="http://schemas.microsoft.com/office/word/2015/wordml/symex" xmlns:wpg="http://schemas.microsoft.com/office/word/2010/wordprocessingGroup" xmlns:wpi="http://schemas.microsoft.com/office/word/2010/wordprocessingInk" xmlns:wne="http://schemas.microsoft.com/office/word/2006/wordml" xmlns:wps="http://schemas.microsoft.com/office/word/2010/wordprocessingShape" mc:Ignorable="w14 w15 w16se w16cid w16 w16cex w16sdtdh wp14">
   <w:abstractNum w:abstractNumId="0" w15:restartNumberingAfterBreak="0">
     <w:nsid w:val="19440A83"/>
     <w:multiLevelType w:val="hybridMultilevel"/>
@@ -1142,6 +1481,14 @@
     <w:abstractNumId w:val="0"/>
   </w:num>
 </w:numbering>
+</file>
+
+<file path=word/people.xml><?xml version="1.0" encoding="utf-8"?>
+<w15:people xmlns:wpc="http://schemas.microsoft.com/office/word/2010/wordprocessingCanvas" xmlns:cx="http://schemas.microsoft.com/office/drawing/2014/chartex" xmlns:cx1="http://schemas.microsoft.com/office/drawing/2015/9/8/chartex" xmlns:cx2="http://schemas.microsoft.com/office/drawing/2015/10/21/chartex" xmlns:cx3="http://schemas.microsoft.com/office/drawing/2016/5/9/chartex" xmlns:cx4="http://schemas.microsoft.com/office/drawing/2016/5/10/chartex" xmlns:cx5="http://schemas.microsoft.com/office/drawing/2016/5/11/chartex" xmlns:cx6="http://schemas.microsoft.com/office/drawing/2016/5/12/chartex" xmlns:cx7="http://schemas.microsoft.com/office/drawing/2016/5/13/chartex" xmlns:cx8="http://schemas.microsoft.com/office/drawing/2016/5/14/chartex" xmlns:mc="http://schemas.openxmlformats.org/markup-compatibility/2006" xmlns:aink="http://schemas.microsoft.com/office/drawing/2016/ink" xmlns:am3d="http://schemas.microsoft.com/office/drawing/2017/model3d" xmlns:o="urn:schemas-microsoft-com:office:office" xmlns:oel="http://schemas.microsoft.com/office/2019/extlst" xmlns:r="http://schemas.openxmlformats.org/officeDocument/2006/relationships" xmlns:m="http://schemas.openxmlformats.org/officeDocument/2006/math" xmlns:v="urn:schemas-microsoft-com:vml" xmlns:wp14="http://schemas.microsoft.com/office/word/2010/wordprocessingDrawing" xmlns:wp="http://schemas.openxmlformats.org/drawingml/2006/wordprocessingDrawing" xmlns:w10="urn:schemas-microsoft-com:office:word" xmlns:w="http://schemas.openxmlformats.org/wordprocessingml/2006/main" xmlns:w14="http://schemas.microsoft.com/office/word/2010/wordml" xmlns:w15="http://schemas.microsoft.com/office/word/2012/wordml" xmlns:w16cex="http://schemas.microsoft.com/office/word/2018/wordml/cex" xmlns:w16cid="http://schemas.microsoft.com/office/word/2016/wordml/cid" xmlns:w16="http://schemas.microsoft.com/office/word/2018/wordml" xmlns:w16sdtdh="http://schemas.microsoft.com/office/word/2020/wordml/sdtdatahash" xmlns:w16se="http://schemas.microsoft.com/office/word/2015/wordml/symex" xmlns:wpg="http://schemas.microsoft.com/office/word/2010/wordprocessingGroup" xmlns:wpi="http://schemas.microsoft.com/office/word/2010/wordprocessingInk" xmlns:wne="http://schemas.microsoft.com/office/word/2006/wordml" xmlns:wps="http://schemas.microsoft.com/office/word/2010/wordprocessingShape" mc:Ignorable="w14 w15 w16se w16cid w16 w16cex w16sdtdh wp14">
+  <w15:person w15:author="Cavanaugh, Rob">
+    <w15:presenceInfo w15:providerId="AD" w15:userId="S::roc79@pitt.edu::9dacd7c7-6da2-4302-b45c-25624f8a5e57"/>
+  </w15:person>
+</w15:people>
 </file>
 
 <file path=word/styles.xml><?xml version="1.0" encoding="utf-8"?>
@@ -1608,6 +1955,78 @@
       <w:contextualSpacing/>
     </w:pPr>
   </w:style>
+  <w:style w:type="paragraph" w:styleId="Revision">
+    <w:name w:val="Revision"/>
+    <w:hidden/>
+    <w:uiPriority w:val="99"/>
+    <w:semiHidden/>
+    <w:rsid w:val="00445BAE"/>
+  </w:style>
+  <w:style w:type="character" w:styleId="CommentReference">
+    <w:name w:val="annotation reference"/>
+    <w:basedOn w:val="DefaultParagraphFont"/>
+    <w:uiPriority w:val="99"/>
+    <w:semiHidden/>
+    <w:unhideWhenUsed/>
+    <w:rsid w:val="00445BAE"/>
+    <w:rPr>
+      <w:sz w:val="16"/>
+      <w:szCs w:val="16"/>
+    </w:rPr>
+  </w:style>
+  <w:style w:type="paragraph" w:styleId="CommentText">
+    <w:name w:val="annotation text"/>
+    <w:basedOn w:val="Normal"/>
+    <w:link w:val="CommentTextChar"/>
+    <w:uiPriority w:val="99"/>
+    <w:semiHidden/>
+    <w:unhideWhenUsed/>
+    <w:rsid w:val="00445BAE"/>
+    <w:rPr>
+      <w:sz w:val="20"/>
+      <w:szCs w:val="20"/>
+    </w:rPr>
+  </w:style>
+  <w:style w:type="character" w:customStyle="1" w:styleId="CommentTextChar">
+    <w:name w:val="Comment Text Char"/>
+    <w:basedOn w:val="DefaultParagraphFont"/>
+    <w:link w:val="CommentText"/>
+    <w:uiPriority w:val="99"/>
+    <w:semiHidden/>
+    <w:rsid w:val="00445BAE"/>
+    <w:rPr>
+      <w:sz w:val="20"/>
+      <w:szCs w:val="20"/>
+    </w:rPr>
+  </w:style>
+  <w:style w:type="paragraph" w:styleId="CommentSubject">
+    <w:name w:val="annotation subject"/>
+    <w:basedOn w:val="CommentText"/>
+    <w:next w:val="CommentText"/>
+    <w:link w:val="CommentSubjectChar"/>
+    <w:uiPriority w:val="99"/>
+    <w:semiHidden/>
+    <w:unhideWhenUsed/>
+    <w:rsid w:val="00445BAE"/>
+    <w:rPr>
+      <w:b/>
+      <w:bCs/>
+    </w:rPr>
+  </w:style>
+  <w:style w:type="character" w:customStyle="1" w:styleId="CommentSubjectChar">
+    <w:name w:val="Comment Subject Char"/>
+    <w:basedOn w:val="CommentTextChar"/>
+    <w:link w:val="CommentSubject"/>
+    <w:uiPriority w:val="99"/>
+    <w:semiHidden/>
+    <w:rsid w:val="00445BAE"/>
+    <w:rPr>
+      <w:b/>
+      <w:bCs/>
+      <w:sz w:val="20"/>
+      <w:szCs w:val="20"/>
+    </w:rPr>
+  </w:style>
 </w:styles>
 </file>
 

</xml_diff>